<commit_message>
change in contract of Diep
</commit_message>
<xml_diff>
--- a/BaoHiem/HopDong_04_Đinh Ngọc Điệp_BH.docx
+++ b/BaoHiem/HopDong_04_Đinh Ngọc Điệp_BH.docx
@@ -158,26 +158,27 @@
           <w:between w:val="nil"/>
         </w:pBdr>
         <w:spacing w:line="276" w:lineRule="auto"/>
-        <w:rPr>
-          <w:color w:val="000000"/>
-          <w:sz w:val="20"/>
-          <w:szCs w:val="20"/>
+        <w:jc w:val="right"/>
+        <w:rPr>
+          <w:color w:val="000000"/>
+          <w:sz w:val="24"/>
+          <w:szCs w:val="24"/>
         </w:rPr>
       </w:pPr>
       <w:r>
         <w:rPr>
           <w:rFonts w:eastAsia="Arial"/>
           <w:color w:val="000000"/>
-          <w:sz w:val="20"/>
-          <w:szCs w:val="20"/>
+          <w:sz w:val="24"/>
+          <w:szCs w:val="24"/>
         </w:rPr>
         <w:t xml:space="preserve">Bình Định, </w:t>
       </w:r>
       <w:r>
         <w:rPr>
           <w:color w:val="000000"/>
-          <w:sz w:val="20"/>
-          <w:szCs w:val="20"/>
+          <w:sz w:val="24"/>
+          <w:szCs w:val="24"/>
         </w:rPr>
         <w:t>ngày 01 tháng 02 năm 2024</w:t>
       </w:r>
@@ -582,8 +583,6 @@
           <w:rPr>
             <w:rStyle w:val="Hyperlink"/>
             <w:spacing w:val="3"/>
-            <w:sz w:val="23"/>
-            <w:szCs w:val="23"/>
             <w:shd w:val="clear" w:color="auto" w:fill="FFFFFF"/>
           </w:rPr>
           <w:t>greenworldqnbd@gmail.com</w:t>
@@ -1119,8 +1118,7 @@
           <w:between w:val="nil"/>
         </w:pBdr>
         <w:shd w:val="clear" w:color="auto" w:fill="FFFFFF"/>
-        <w:spacing w:before="60" w:after="60"/>
-        <w:ind w:firstLine="709"/>
+        <w:spacing w:before="120" w:after="120"/>
         <w:jc w:val="both"/>
         <w:rPr>
           <w:b/>

</xml_diff>